<commit_message>
Updated to UVVM version 2022.05.05 - Please see CHANGES.TXT for details.
</commit_message>
<xml_diff>
--- a/bitvis_vip_gpio/doc/gpio_vvc_QuickRef.docx
+++ b/bitvis_vip_gpio/doc/gpio_vvc_QuickRef.docx
@@ -1,6 +1,6 @@
 
 <file path=word/document.xml><?xml version="1.0" encoding="utf-8"?>
-<w:document xmlns:wpc="http://schemas.microsoft.com/office/word/2010/wordprocessingCanvas" xmlns:cx="http://schemas.microsoft.com/office/drawing/2014/chartex" xmlns:cx1="http://schemas.microsoft.com/office/drawing/2015/9/8/chartex" xmlns:cx2="http://schemas.microsoft.com/office/drawing/2015/10/21/chartex" xmlns:cx3="http://schemas.microsoft.com/office/drawing/2016/5/9/chartex" xmlns:cx4="http://schemas.microsoft.com/office/drawing/2016/5/10/chartex" xmlns:cx5="http://schemas.microsoft.com/office/drawing/2016/5/11/chartex" xmlns:cx6="http://schemas.microsoft.com/office/drawing/2016/5/12/chartex" xmlns:cx7="http://schemas.microsoft.com/office/drawing/2016/5/13/chartex" xmlns:cx8="http://schemas.microsoft.com/office/drawing/2016/5/14/chartex" xmlns:mc="http://schemas.openxmlformats.org/markup-compatibility/2006" xmlns:aink="http://schemas.microsoft.com/office/drawing/2016/ink" xmlns:am3d="http://schemas.microsoft.com/office/drawing/2017/model3d" xmlns:o="urn:schemas-microsoft-com:office:office" xmlns:r="http://schemas.openxmlformats.org/officeDocument/2006/relationships" xmlns:m="http://schemas.openxmlformats.org/officeDocument/2006/math" xmlns:v="urn:schemas-microsoft-com:vml" xmlns:wp14="http://schemas.microsoft.com/office/word/2010/wordprocessingDrawing" xmlns:wp="http://schemas.openxmlformats.org/drawingml/2006/wordprocessingDrawing" xmlns:w10="urn:schemas-microsoft-com:office:word" xmlns:w="http://schemas.openxmlformats.org/wordprocessingml/2006/main" xmlns:w14="http://schemas.microsoft.com/office/word/2010/wordml" xmlns:w15="http://schemas.microsoft.com/office/word/2012/wordml" xmlns:w16cex="http://schemas.microsoft.com/office/word/2018/wordml/cex" xmlns:w16cid="http://schemas.microsoft.com/office/word/2016/wordml/cid" xmlns:w16="http://schemas.microsoft.com/office/word/2018/wordml" xmlns:w16se="http://schemas.microsoft.com/office/word/2015/wordml/symex" xmlns:wpg="http://schemas.microsoft.com/office/word/2010/wordprocessingGroup" xmlns:wpi="http://schemas.microsoft.com/office/word/2010/wordprocessingInk" xmlns:wne="http://schemas.microsoft.com/office/word/2006/wordml" xmlns:wps="http://schemas.microsoft.com/office/word/2010/wordprocessingShape" mc:Ignorable="w14 w15 w16se w16cid w16 w16cex wp14">
+<w:document xmlns:wpc="http://schemas.microsoft.com/office/word/2010/wordprocessingCanvas" xmlns:cx="http://schemas.microsoft.com/office/drawing/2014/chartex" xmlns:cx1="http://schemas.microsoft.com/office/drawing/2015/9/8/chartex" xmlns:cx2="http://schemas.microsoft.com/office/drawing/2015/10/21/chartex" xmlns:cx3="http://schemas.microsoft.com/office/drawing/2016/5/9/chartex" xmlns:cx4="http://schemas.microsoft.com/office/drawing/2016/5/10/chartex" xmlns:cx5="http://schemas.microsoft.com/office/drawing/2016/5/11/chartex" xmlns:cx6="http://schemas.microsoft.com/office/drawing/2016/5/12/chartex" xmlns:cx7="http://schemas.microsoft.com/office/drawing/2016/5/13/chartex" xmlns:cx8="http://schemas.microsoft.com/office/drawing/2016/5/14/chartex" xmlns:mc="http://schemas.openxmlformats.org/markup-compatibility/2006" xmlns:aink="http://schemas.microsoft.com/office/drawing/2016/ink" xmlns:am3d="http://schemas.microsoft.com/office/drawing/2017/model3d" xmlns:o="urn:schemas-microsoft-com:office:office" xmlns:oel="http://schemas.microsoft.com/office/2019/extlst" xmlns:r="http://schemas.openxmlformats.org/officeDocument/2006/relationships" xmlns:m="http://schemas.openxmlformats.org/officeDocument/2006/math" xmlns:v="urn:schemas-microsoft-com:vml" xmlns:wp14="http://schemas.microsoft.com/office/word/2010/wordprocessingDrawing" xmlns:wp="http://schemas.openxmlformats.org/drawingml/2006/wordprocessingDrawing" xmlns:w10="urn:schemas-microsoft-com:office:word" xmlns:w="http://schemas.openxmlformats.org/wordprocessingml/2006/main" xmlns:w14="http://schemas.microsoft.com/office/word/2010/wordml" xmlns:w15="http://schemas.microsoft.com/office/word/2012/wordml" xmlns:w16cex="http://schemas.microsoft.com/office/word/2018/wordml/cex" xmlns:w16cid="http://schemas.microsoft.com/office/word/2016/wordml/cid" xmlns:w16="http://schemas.microsoft.com/office/word/2018/wordml" xmlns:w16sdtdh="http://schemas.microsoft.com/office/word/2020/wordml/sdtdatahash" xmlns:w16se="http://schemas.microsoft.com/office/word/2015/wordml/symex" xmlns:wpg="http://schemas.microsoft.com/office/word/2010/wordprocessingGroup" xmlns:wpi="http://schemas.microsoft.com/office/word/2010/wordprocessingInk" xmlns:wne="http://schemas.microsoft.com/office/word/2006/wordml" xmlns:wps="http://schemas.microsoft.com/office/word/2010/wordprocessingShape" mc:Ignorable="w14 w15 w16se w16cid w16 w16cex w16sdtdh wp14">
   <w:body>
     <w:p>
       <w:pPr>
@@ -112,7 +112,7 @@
                 <v:stroke joinstyle="miter"/>
                 <v:path gradientshapeok="t" o:connecttype="rect"/>
               </v:shapetype>
-              <v:shape id="Tekstboks 2" o:spid="_x0000_s1026" type="#_x0000_t202" style="position:absolute;margin-left:687.55pt;margin-top:34pt;width:66.85pt;height:28.05pt;z-index:251659264;visibility:visible;mso-wrap-style:square;mso-width-percent:0;mso-height-percent:0;mso-wrap-distance-left:9pt;mso-wrap-distance-top:3.6pt;mso-wrap-distance-right:9pt;mso-wrap-distance-bottom:3.6pt;mso-position-horizontal:absolute;mso-position-horizontal-relative:text;mso-position-vertical:absolute;mso-position-vertical-relative:text;mso-width-percent:0;mso-height-percent:0;mso-width-relative:margin;mso-height-relative:margin;v-text-anchor:top" o:gfxdata="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" strokecolor="white [3212]">
+              <v:shape id="Tekstboks 2" o:spid="_x0000_s1026" type="#_x0000_t202" style="position:absolute;margin-left:687.55pt;margin-top:34pt;width:66.85pt;height:28.05pt;z-index:251659264;visibility:visible;mso-wrap-style:square;mso-width-percent:0;mso-height-percent:0;mso-wrap-distance-left:9pt;mso-wrap-distance-top:3.6pt;mso-wrap-distance-right:9pt;mso-wrap-distance-bottom:3.6pt;mso-position-horizontal:absolute;mso-position-horizontal-relative:text;mso-position-vertical:absolute;mso-position-vertical-relative:text;mso-width-percent:0;mso-height-percent:0;mso-width-relative:margin;mso-height-relative:margin;v-text-anchor:top" o:gfxdata="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" strokecolor="white [3212]">
                 <v:textbox>
                   <w:txbxContent>
                     <w:p>
@@ -823,7 +823,7 @@
           </mc:Choice>
           <mc:Fallback>
             <w:pict>
-              <v:shape w14:anchorId="6835D37D" id="Tekstboks 8" o:spid="_x0000_s1027" type="#_x0000_t202" style="position:absolute;margin-left:675.4pt;margin-top:20.45pt;width:81.7pt;height:22.5pt;z-index:251655168;visibility:visible;mso-wrap-style:square;mso-width-percent:0;mso-height-percent:0;mso-wrap-distance-left:9pt;mso-wrap-distance-top:0;mso-wrap-distance-right:9pt;mso-wrap-distance-bottom:0;mso-position-horizontal:absolute;mso-position-horizontal-relative:margin;mso-position-vertical:absolute;mso-position-vertical-relative:text;mso-width-percent:0;mso-height-percent:0;mso-width-relative:margin;mso-height-relative:margin;v-text-anchor:top" o:gfxdata="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" filled="f" stroked="f">
+              <v:shape w14:anchorId="6835D37D" id="Tekstboks 8" o:spid="_x0000_s1027" type="#_x0000_t202" style="position:absolute;margin-left:675.4pt;margin-top:20.45pt;width:81.7pt;height:22.5pt;z-index:251655168;visibility:visible;mso-wrap-style:square;mso-width-percent:0;mso-height-percent:0;mso-wrap-distance-left:9pt;mso-wrap-distance-top:0;mso-wrap-distance-right:9pt;mso-wrap-distance-bottom:0;mso-position-horizontal:absolute;mso-position-horizontal-relative:margin;mso-position-vertical:absolute;mso-position-vertical-relative:text;mso-width-percent:0;mso-height-percent:0;mso-width-relative:margin;mso-height-relative:margin;v-text-anchor:top" o:gfxdata="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" filled="f" stroked="f">
                 <v:textbox>
                   <w:txbxContent>
                     <w:p>
@@ -16816,13 +16816,10 @@
         <w:t>G</w:t>
       </w:r>
       <w:r>
-        <w:t>P</w:t>
+        <w:t>PI</w:t>
       </w:r>
       <w:r>
         <w:t>O</w:t>
-      </w:r>
-      <w:r>
-        <w:t>I</w:t>
       </w:r>
       <w:r>
         <w:t xml:space="preserve"> </w:t>
@@ -18590,7 +18587,7 @@
           </mc:Choice>
           <mc:Fallback>
             <w:pict>
-              <v:shape w14:anchorId="199BDFDD" id="Tekstboks 4" o:spid="_x0000_s1028" type="#_x0000_t202" style="position:absolute;margin-left:70.45pt;margin-top:8.85pt;width:663.85pt;height:31.05pt;z-index:251656192;visibility:visible;mso-wrap-style:square;mso-width-percent:0;mso-height-percent:0;mso-wrap-distance-left:9pt;mso-wrap-distance-top:0;mso-wrap-distance-right:9pt;mso-wrap-distance-bottom:0;mso-position-horizontal:absolute;mso-position-horizontal-relative:text;mso-position-vertical:absolute;mso-position-vertical-relative:text;mso-width-percent:0;mso-height-percent:0;mso-width-relative:margin;mso-height-relative:margin;v-text-anchor:top" o:gfxdata="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" filled="f" stroked="f">
+              <v:shape w14:anchorId="199BDFDD" id="Tekstboks 4" o:spid="_x0000_s1028" type="#_x0000_t202" style="position:absolute;margin-left:70.45pt;margin-top:8.85pt;width:663.85pt;height:31.05pt;z-index:251656192;visibility:visible;mso-wrap-style:square;mso-width-percent:0;mso-height-percent:0;mso-wrap-distance-left:9pt;mso-wrap-distance-top:0;mso-wrap-distance-right:9pt;mso-wrap-distance-bottom:0;mso-position-horizontal:absolute;mso-position-horizontal-relative:text;mso-position-vertical:absolute;mso-position-vertical-relative:text;mso-width-percent:0;mso-height-percent:0;mso-width-relative:margin;mso-height-relative:margin;v-text-anchor:top" o:gfxdata="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" filled="f" stroked="f">
                 <v:textbox>
                   <w:txbxContent>
                     <w:p>
@@ -18732,7 +18729,7 @@
           </mc:Choice>
           <mc:Fallback>
             <w:pict>
-              <v:shape w14:anchorId="6B7D54B5" id="Tekstboks 5" o:spid="_x0000_s1029" type="#_x0000_t202" style="position:absolute;margin-left:-6.85pt;margin-top:7.5pt;width:77.3pt;height:34.45pt;z-index:251658240;visibility:visible;mso-wrap-style:square;mso-width-percent:0;mso-height-percent:0;mso-wrap-distance-left:9pt;mso-wrap-distance-top:0;mso-wrap-distance-right:9pt;mso-wrap-distance-bottom:0;mso-position-horizontal:absolute;mso-position-horizontal-relative:text;mso-position-vertical:absolute;mso-position-vertical-relative:text;mso-width-percent:0;mso-height-percent:0;mso-width-relative:margin;mso-height-relative:margin;v-text-anchor:top" o:gfxdata="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" filled="f" stroked="f">
+              <v:shape w14:anchorId="6B7D54B5" id="Tekstboks 5" o:spid="_x0000_s1029" type="#_x0000_t202" style="position:absolute;margin-left:-6.85pt;margin-top:7.5pt;width:77.3pt;height:34.45pt;z-index:251658240;visibility:visible;mso-wrap-style:square;mso-width-percent:0;mso-height-percent:0;mso-wrap-distance-left:9pt;mso-wrap-distance-top:0;mso-wrap-distance-right:9pt;mso-wrap-distance-bottom:0;mso-position-horizontal:absolute;mso-position-horizontal-relative:text;mso-position-vertical:absolute;mso-position-vertical-relative:text;mso-width-percent:0;mso-height-percent:0;mso-width-relative:margin;mso-height-relative:margin;v-text-anchor:top" o:gfxdata="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" filled="f" stroked="f">
                 <v:textbox>
                   <w:txbxContent>
                     <w:p>
@@ -18793,7 +18790,7 @@
 </file>
 
 <file path=word/endnotes.xml><?xml version="1.0" encoding="utf-8"?>
-<w:endnotes xmlns:wpc="http://schemas.microsoft.com/office/word/2010/wordprocessingCanvas" xmlns:cx="http://schemas.microsoft.com/office/drawing/2014/chartex" xmlns:cx1="http://schemas.microsoft.com/office/drawing/2015/9/8/chartex" xmlns:cx2="http://schemas.microsoft.com/office/drawing/2015/10/21/chartex" xmlns:cx3="http://schemas.microsoft.com/office/drawing/2016/5/9/chartex" xmlns:cx4="http://schemas.microsoft.com/office/drawing/2016/5/10/chartex" xmlns:cx5="http://schemas.microsoft.com/office/drawing/2016/5/11/chartex" xmlns:cx6="http://schemas.microsoft.com/office/drawing/2016/5/12/chartex" xmlns:cx7="http://schemas.microsoft.com/office/drawing/2016/5/13/chartex" xmlns:cx8="http://schemas.microsoft.com/office/drawing/2016/5/14/chartex" xmlns:mc="http://schemas.openxmlformats.org/markup-compatibility/2006" xmlns:aink="http://schemas.microsoft.com/office/drawing/2016/ink" xmlns:am3d="http://schemas.microsoft.com/office/drawing/2017/model3d" xmlns:o="urn:schemas-microsoft-com:office:office" xmlns:r="http://schemas.openxmlformats.org/officeDocument/2006/relationships" xmlns:m="http://schemas.openxmlformats.org/officeDocument/2006/math" xmlns:v="urn:schemas-microsoft-com:vml" xmlns:wp14="http://schemas.microsoft.com/office/word/2010/wordprocessingDrawing" xmlns:wp="http://schemas.openxmlformats.org/drawingml/2006/wordprocessingDrawing" xmlns:w10="urn:schemas-microsoft-com:office:word" xmlns:w="http://schemas.openxmlformats.org/wordprocessingml/2006/main" xmlns:w14="http://schemas.microsoft.com/office/word/2010/wordml" xmlns:w15="http://schemas.microsoft.com/office/word/2012/wordml" xmlns:w16cex="http://schemas.microsoft.com/office/word/2018/wordml/cex" xmlns:w16cid="http://schemas.microsoft.com/office/word/2016/wordml/cid" xmlns:w16="http://schemas.microsoft.com/office/word/2018/wordml" xmlns:w16se="http://schemas.microsoft.com/office/word/2015/wordml/symex" xmlns:wpg="http://schemas.microsoft.com/office/word/2010/wordprocessingGroup" xmlns:wpi="http://schemas.microsoft.com/office/word/2010/wordprocessingInk" xmlns:wne="http://schemas.microsoft.com/office/word/2006/wordml" xmlns:wps="http://schemas.microsoft.com/office/word/2010/wordprocessingShape" mc:Ignorable="w14 w15 w16se w16cid w16 w16cex wp14">
+<w:endnotes xmlns:wpc="http://schemas.microsoft.com/office/word/2010/wordprocessingCanvas" xmlns:cx="http://schemas.microsoft.com/office/drawing/2014/chartex" xmlns:cx1="http://schemas.microsoft.com/office/drawing/2015/9/8/chartex" xmlns:cx2="http://schemas.microsoft.com/office/drawing/2015/10/21/chartex" xmlns:cx3="http://schemas.microsoft.com/office/drawing/2016/5/9/chartex" xmlns:cx4="http://schemas.microsoft.com/office/drawing/2016/5/10/chartex" xmlns:cx5="http://schemas.microsoft.com/office/drawing/2016/5/11/chartex" xmlns:cx6="http://schemas.microsoft.com/office/drawing/2016/5/12/chartex" xmlns:cx7="http://schemas.microsoft.com/office/drawing/2016/5/13/chartex" xmlns:cx8="http://schemas.microsoft.com/office/drawing/2016/5/14/chartex" xmlns:mc="http://schemas.openxmlformats.org/markup-compatibility/2006" xmlns:aink="http://schemas.microsoft.com/office/drawing/2016/ink" xmlns:am3d="http://schemas.microsoft.com/office/drawing/2017/model3d" xmlns:o="urn:schemas-microsoft-com:office:office" xmlns:oel="http://schemas.microsoft.com/office/2019/extlst" xmlns:r="http://schemas.openxmlformats.org/officeDocument/2006/relationships" xmlns:m="http://schemas.openxmlformats.org/officeDocument/2006/math" xmlns:v="urn:schemas-microsoft-com:vml" xmlns:wp14="http://schemas.microsoft.com/office/word/2010/wordprocessingDrawing" xmlns:wp="http://schemas.openxmlformats.org/drawingml/2006/wordprocessingDrawing" xmlns:w10="urn:schemas-microsoft-com:office:word" xmlns:w="http://schemas.openxmlformats.org/wordprocessingml/2006/main" xmlns:w14="http://schemas.microsoft.com/office/word/2010/wordml" xmlns:w15="http://schemas.microsoft.com/office/word/2012/wordml" xmlns:w16cex="http://schemas.microsoft.com/office/word/2018/wordml/cex" xmlns:w16cid="http://schemas.microsoft.com/office/word/2016/wordml/cid" xmlns:w16="http://schemas.microsoft.com/office/word/2018/wordml" xmlns:w16sdtdh="http://schemas.microsoft.com/office/word/2020/wordml/sdtdatahash" xmlns:w16se="http://schemas.microsoft.com/office/word/2015/wordml/symex" xmlns:wpg="http://schemas.microsoft.com/office/word/2010/wordprocessingGroup" xmlns:wpi="http://schemas.microsoft.com/office/word/2010/wordprocessingInk" xmlns:wne="http://schemas.microsoft.com/office/word/2006/wordml" xmlns:wps="http://schemas.microsoft.com/office/word/2010/wordprocessingShape" mc:Ignorable="w14 w15 w16se w16cid w16 w16cex w16sdtdh wp14">
   <w:endnote w:type="separator" w:id="-1">
     <w:p>
       <w:pPr>
@@ -18832,7 +18829,7 @@
 </file>
 
 <file path=word/footer1.xml><?xml version="1.0" encoding="utf-8"?>
-<w:ftr xmlns:wpc="http://schemas.microsoft.com/office/word/2010/wordprocessingCanvas" xmlns:cx="http://schemas.microsoft.com/office/drawing/2014/chartex" xmlns:cx1="http://schemas.microsoft.com/office/drawing/2015/9/8/chartex" xmlns:cx2="http://schemas.microsoft.com/office/drawing/2015/10/21/chartex" xmlns:cx3="http://schemas.microsoft.com/office/drawing/2016/5/9/chartex" xmlns:cx4="http://schemas.microsoft.com/office/drawing/2016/5/10/chartex" xmlns:cx5="http://schemas.microsoft.com/office/drawing/2016/5/11/chartex" xmlns:cx6="http://schemas.microsoft.com/office/drawing/2016/5/12/chartex" xmlns:cx7="http://schemas.microsoft.com/office/drawing/2016/5/13/chartex" xmlns:cx8="http://schemas.microsoft.com/office/drawing/2016/5/14/chartex" xmlns:mc="http://schemas.openxmlformats.org/markup-compatibility/2006" xmlns:aink="http://schemas.microsoft.com/office/drawing/2016/ink" xmlns:am3d="http://schemas.microsoft.com/office/drawing/2017/model3d" xmlns:o="urn:schemas-microsoft-com:office:office" xmlns:r="http://schemas.openxmlformats.org/officeDocument/2006/relationships" xmlns:m="http://schemas.openxmlformats.org/officeDocument/2006/math" xmlns:v="urn:schemas-microsoft-com:vml" xmlns:wp14="http://schemas.microsoft.com/office/word/2010/wordprocessingDrawing" xmlns:wp="http://schemas.openxmlformats.org/drawingml/2006/wordprocessingDrawing" xmlns:w10="urn:schemas-microsoft-com:office:word" xmlns:w="http://schemas.openxmlformats.org/wordprocessingml/2006/main" xmlns:w14="http://schemas.microsoft.com/office/word/2010/wordml" xmlns:w15="http://schemas.microsoft.com/office/word/2012/wordml" xmlns:w16cex="http://schemas.microsoft.com/office/word/2018/wordml/cex" xmlns:w16cid="http://schemas.microsoft.com/office/word/2016/wordml/cid" xmlns:w16="http://schemas.microsoft.com/office/word/2018/wordml" xmlns:w16se="http://schemas.microsoft.com/office/word/2015/wordml/symex" xmlns:wpg="http://schemas.microsoft.com/office/word/2010/wordprocessingGroup" xmlns:wpi="http://schemas.microsoft.com/office/word/2010/wordprocessingInk" xmlns:wne="http://schemas.microsoft.com/office/word/2006/wordml" xmlns:wps="http://schemas.microsoft.com/office/word/2010/wordprocessingShape" mc:Ignorable="w14 w15 w16se w16cid w16 w16cex wp14">
+<w:ftr xmlns:wpc="http://schemas.microsoft.com/office/word/2010/wordprocessingCanvas" xmlns:cx="http://schemas.microsoft.com/office/drawing/2014/chartex" xmlns:cx1="http://schemas.microsoft.com/office/drawing/2015/9/8/chartex" xmlns:cx2="http://schemas.microsoft.com/office/drawing/2015/10/21/chartex" xmlns:cx3="http://schemas.microsoft.com/office/drawing/2016/5/9/chartex" xmlns:cx4="http://schemas.microsoft.com/office/drawing/2016/5/10/chartex" xmlns:cx5="http://schemas.microsoft.com/office/drawing/2016/5/11/chartex" xmlns:cx6="http://schemas.microsoft.com/office/drawing/2016/5/12/chartex" xmlns:cx7="http://schemas.microsoft.com/office/drawing/2016/5/13/chartex" xmlns:cx8="http://schemas.microsoft.com/office/drawing/2016/5/14/chartex" xmlns:mc="http://schemas.openxmlformats.org/markup-compatibility/2006" xmlns:aink="http://schemas.microsoft.com/office/drawing/2016/ink" xmlns:am3d="http://schemas.microsoft.com/office/drawing/2017/model3d" xmlns:o="urn:schemas-microsoft-com:office:office" xmlns:oel="http://schemas.microsoft.com/office/2019/extlst" xmlns:r="http://schemas.openxmlformats.org/officeDocument/2006/relationships" xmlns:m="http://schemas.openxmlformats.org/officeDocument/2006/math" xmlns:v="urn:schemas-microsoft-com:vml" xmlns:wp14="http://schemas.microsoft.com/office/word/2010/wordprocessingDrawing" xmlns:wp="http://schemas.openxmlformats.org/drawingml/2006/wordprocessingDrawing" xmlns:w10="urn:schemas-microsoft-com:office:word" xmlns:w="http://schemas.openxmlformats.org/wordprocessingml/2006/main" xmlns:w14="http://schemas.microsoft.com/office/word/2010/wordml" xmlns:w15="http://schemas.microsoft.com/office/word/2012/wordml" xmlns:w16cex="http://schemas.microsoft.com/office/word/2018/wordml/cex" xmlns:w16cid="http://schemas.microsoft.com/office/word/2016/wordml/cid" xmlns:w16="http://schemas.microsoft.com/office/word/2018/wordml" xmlns:w16sdtdh="http://schemas.microsoft.com/office/word/2020/wordml/sdtdatahash" xmlns:w16se="http://schemas.microsoft.com/office/word/2015/wordml/symex" xmlns:wpg="http://schemas.microsoft.com/office/word/2010/wordprocessingGroup" xmlns:wpi="http://schemas.microsoft.com/office/word/2010/wordprocessingInk" xmlns:wne="http://schemas.microsoft.com/office/word/2006/wordml" xmlns:wps="http://schemas.microsoft.com/office/word/2010/wordprocessingShape" mc:Ignorable="w14 w15 w16se w16cid w16 w16cex w16sdtdh wp14">
   <w:p>
     <w:pPr>
       <w:pStyle w:val="Footer"/>
@@ -18870,7 +18867,7 @@
 </file>
 
 <file path=word/footer2.xml><?xml version="1.0" encoding="utf-8"?>
-<w:ftr xmlns:wpc="http://schemas.microsoft.com/office/word/2010/wordprocessingCanvas" xmlns:cx="http://schemas.microsoft.com/office/drawing/2014/chartex" xmlns:cx1="http://schemas.microsoft.com/office/drawing/2015/9/8/chartex" xmlns:cx2="http://schemas.microsoft.com/office/drawing/2015/10/21/chartex" xmlns:cx3="http://schemas.microsoft.com/office/drawing/2016/5/9/chartex" xmlns:cx4="http://schemas.microsoft.com/office/drawing/2016/5/10/chartex" xmlns:cx5="http://schemas.microsoft.com/office/drawing/2016/5/11/chartex" xmlns:cx6="http://schemas.microsoft.com/office/drawing/2016/5/12/chartex" xmlns:cx7="http://schemas.microsoft.com/office/drawing/2016/5/13/chartex" xmlns:cx8="http://schemas.microsoft.com/office/drawing/2016/5/14/chartex" xmlns:mc="http://schemas.openxmlformats.org/markup-compatibility/2006" xmlns:aink="http://schemas.microsoft.com/office/drawing/2016/ink" xmlns:am3d="http://schemas.microsoft.com/office/drawing/2017/model3d" xmlns:o="urn:schemas-microsoft-com:office:office" xmlns:r="http://schemas.openxmlformats.org/officeDocument/2006/relationships" xmlns:m="http://schemas.openxmlformats.org/officeDocument/2006/math" xmlns:v="urn:schemas-microsoft-com:vml" xmlns:wp14="http://schemas.microsoft.com/office/word/2010/wordprocessingDrawing" xmlns:wp="http://schemas.openxmlformats.org/drawingml/2006/wordprocessingDrawing" xmlns:w10="urn:schemas-microsoft-com:office:word" xmlns:w="http://schemas.openxmlformats.org/wordprocessingml/2006/main" xmlns:w14="http://schemas.microsoft.com/office/word/2010/wordml" xmlns:w15="http://schemas.microsoft.com/office/word/2012/wordml" xmlns:w16cex="http://schemas.microsoft.com/office/word/2018/wordml/cex" xmlns:w16cid="http://schemas.microsoft.com/office/word/2016/wordml/cid" xmlns:w16="http://schemas.microsoft.com/office/word/2018/wordml" xmlns:w16se="http://schemas.microsoft.com/office/word/2015/wordml/symex" xmlns:wpg="http://schemas.microsoft.com/office/word/2010/wordprocessingGroup" xmlns:wpi="http://schemas.microsoft.com/office/word/2010/wordprocessingInk" xmlns:wne="http://schemas.microsoft.com/office/word/2006/wordml" xmlns:wps="http://schemas.microsoft.com/office/word/2010/wordprocessingShape" mc:Ignorable="w14 w15 w16se w16cid w16 w16cex wp14">
+<w:ftr xmlns:wpc="http://schemas.microsoft.com/office/word/2010/wordprocessingCanvas" xmlns:cx="http://schemas.microsoft.com/office/drawing/2014/chartex" xmlns:cx1="http://schemas.microsoft.com/office/drawing/2015/9/8/chartex" xmlns:cx2="http://schemas.microsoft.com/office/drawing/2015/10/21/chartex" xmlns:cx3="http://schemas.microsoft.com/office/drawing/2016/5/9/chartex" xmlns:cx4="http://schemas.microsoft.com/office/drawing/2016/5/10/chartex" xmlns:cx5="http://schemas.microsoft.com/office/drawing/2016/5/11/chartex" xmlns:cx6="http://schemas.microsoft.com/office/drawing/2016/5/12/chartex" xmlns:cx7="http://schemas.microsoft.com/office/drawing/2016/5/13/chartex" xmlns:cx8="http://schemas.microsoft.com/office/drawing/2016/5/14/chartex" xmlns:mc="http://schemas.openxmlformats.org/markup-compatibility/2006" xmlns:aink="http://schemas.microsoft.com/office/drawing/2016/ink" xmlns:am3d="http://schemas.microsoft.com/office/drawing/2017/model3d" xmlns:o="urn:schemas-microsoft-com:office:office" xmlns:oel="http://schemas.microsoft.com/office/2019/extlst" xmlns:r="http://schemas.openxmlformats.org/officeDocument/2006/relationships" xmlns:m="http://schemas.openxmlformats.org/officeDocument/2006/math" xmlns:v="urn:schemas-microsoft-com:vml" xmlns:wp14="http://schemas.microsoft.com/office/word/2010/wordprocessingDrawing" xmlns:wp="http://schemas.openxmlformats.org/drawingml/2006/wordprocessingDrawing" xmlns:w10="urn:schemas-microsoft-com:office:word" xmlns:w="http://schemas.openxmlformats.org/wordprocessingml/2006/main" xmlns:w14="http://schemas.microsoft.com/office/word/2010/wordml" xmlns:w15="http://schemas.microsoft.com/office/word/2012/wordml" xmlns:w16cex="http://schemas.microsoft.com/office/word/2018/wordml/cex" xmlns:w16cid="http://schemas.microsoft.com/office/word/2016/wordml/cid" xmlns:w16="http://schemas.microsoft.com/office/word/2018/wordml" xmlns:w16sdtdh="http://schemas.microsoft.com/office/word/2020/wordml/sdtdatahash" xmlns:w16se="http://schemas.microsoft.com/office/word/2015/wordml/symex" xmlns:wpg="http://schemas.microsoft.com/office/word/2010/wordprocessingGroup" xmlns:wpi="http://schemas.microsoft.com/office/word/2010/wordprocessingInk" xmlns:wne="http://schemas.microsoft.com/office/word/2006/wordml" xmlns:wps="http://schemas.microsoft.com/office/word/2010/wordprocessingShape" mc:Ignorable="w14 w15 w16se w16cid w16 w16cex w16sdtdh wp14">
   <w:p>
     <w:pPr>
       <w:pStyle w:val="Footer"/>
@@ -19168,7 +19165,7 @@
               <w:sz w:val="14"/>
               <w:lang w:val="en-US"/>
             </w:rPr>
-            <w:t>2021-01-25</w:t>
+            <w:t>2022-05-03</w:t>
           </w:r>
           <w:r>
             <w:rPr>
@@ -19281,7 +19278,7 @@
 </file>
 
 <file path=word/footer3.xml><?xml version="1.0" encoding="utf-8"?>
-<w:ftr xmlns:wpc="http://schemas.microsoft.com/office/word/2010/wordprocessingCanvas" xmlns:cx="http://schemas.microsoft.com/office/drawing/2014/chartex" xmlns:cx1="http://schemas.microsoft.com/office/drawing/2015/9/8/chartex" xmlns:cx2="http://schemas.microsoft.com/office/drawing/2015/10/21/chartex" xmlns:cx3="http://schemas.microsoft.com/office/drawing/2016/5/9/chartex" xmlns:cx4="http://schemas.microsoft.com/office/drawing/2016/5/10/chartex" xmlns:cx5="http://schemas.microsoft.com/office/drawing/2016/5/11/chartex" xmlns:cx6="http://schemas.microsoft.com/office/drawing/2016/5/12/chartex" xmlns:cx7="http://schemas.microsoft.com/office/drawing/2016/5/13/chartex" xmlns:cx8="http://schemas.microsoft.com/office/drawing/2016/5/14/chartex" xmlns:mc="http://schemas.openxmlformats.org/markup-compatibility/2006" xmlns:aink="http://schemas.microsoft.com/office/drawing/2016/ink" xmlns:am3d="http://schemas.microsoft.com/office/drawing/2017/model3d" xmlns:o="urn:schemas-microsoft-com:office:office" xmlns:r="http://schemas.openxmlformats.org/officeDocument/2006/relationships" xmlns:m="http://schemas.openxmlformats.org/officeDocument/2006/math" xmlns:v="urn:schemas-microsoft-com:vml" xmlns:wp14="http://schemas.microsoft.com/office/word/2010/wordprocessingDrawing" xmlns:wp="http://schemas.openxmlformats.org/drawingml/2006/wordprocessingDrawing" xmlns:w10="urn:schemas-microsoft-com:office:word" xmlns:w="http://schemas.openxmlformats.org/wordprocessingml/2006/main" xmlns:w14="http://schemas.microsoft.com/office/word/2010/wordml" xmlns:w15="http://schemas.microsoft.com/office/word/2012/wordml" xmlns:w16cex="http://schemas.microsoft.com/office/word/2018/wordml/cex" xmlns:w16cid="http://schemas.microsoft.com/office/word/2016/wordml/cid" xmlns:w16="http://schemas.microsoft.com/office/word/2018/wordml" xmlns:w16se="http://schemas.microsoft.com/office/word/2015/wordml/symex" xmlns:wpg="http://schemas.microsoft.com/office/word/2010/wordprocessingGroup" xmlns:wpi="http://schemas.microsoft.com/office/word/2010/wordprocessingInk" xmlns:wne="http://schemas.microsoft.com/office/word/2006/wordml" xmlns:wps="http://schemas.microsoft.com/office/word/2010/wordprocessingShape" mc:Ignorable="w14 w15 w16se w16cid w16 w16cex wp14">
+<w:ftr xmlns:wpc="http://schemas.microsoft.com/office/word/2010/wordprocessingCanvas" xmlns:cx="http://schemas.microsoft.com/office/drawing/2014/chartex" xmlns:cx1="http://schemas.microsoft.com/office/drawing/2015/9/8/chartex" xmlns:cx2="http://schemas.microsoft.com/office/drawing/2015/10/21/chartex" xmlns:cx3="http://schemas.microsoft.com/office/drawing/2016/5/9/chartex" xmlns:cx4="http://schemas.microsoft.com/office/drawing/2016/5/10/chartex" xmlns:cx5="http://schemas.microsoft.com/office/drawing/2016/5/11/chartex" xmlns:cx6="http://schemas.microsoft.com/office/drawing/2016/5/12/chartex" xmlns:cx7="http://schemas.microsoft.com/office/drawing/2016/5/13/chartex" xmlns:cx8="http://schemas.microsoft.com/office/drawing/2016/5/14/chartex" xmlns:mc="http://schemas.openxmlformats.org/markup-compatibility/2006" xmlns:aink="http://schemas.microsoft.com/office/drawing/2016/ink" xmlns:am3d="http://schemas.microsoft.com/office/drawing/2017/model3d" xmlns:o="urn:schemas-microsoft-com:office:office" xmlns:oel="http://schemas.microsoft.com/office/2019/extlst" xmlns:r="http://schemas.openxmlformats.org/officeDocument/2006/relationships" xmlns:m="http://schemas.openxmlformats.org/officeDocument/2006/math" xmlns:v="urn:schemas-microsoft-com:vml" xmlns:wp14="http://schemas.microsoft.com/office/word/2010/wordprocessingDrawing" xmlns:wp="http://schemas.openxmlformats.org/drawingml/2006/wordprocessingDrawing" xmlns:w10="urn:schemas-microsoft-com:office:word" xmlns:w="http://schemas.openxmlformats.org/wordprocessingml/2006/main" xmlns:w14="http://schemas.microsoft.com/office/word/2010/wordml" xmlns:w15="http://schemas.microsoft.com/office/word/2012/wordml" xmlns:w16cex="http://schemas.microsoft.com/office/word/2018/wordml/cex" xmlns:w16cid="http://schemas.microsoft.com/office/word/2016/wordml/cid" xmlns:w16="http://schemas.microsoft.com/office/word/2018/wordml" xmlns:w16sdtdh="http://schemas.microsoft.com/office/word/2020/wordml/sdtdatahash" xmlns:w16se="http://schemas.microsoft.com/office/word/2015/wordml/symex" xmlns:wpg="http://schemas.microsoft.com/office/word/2010/wordprocessingGroup" xmlns:wpi="http://schemas.microsoft.com/office/word/2010/wordprocessingInk" xmlns:wne="http://schemas.microsoft.com/office/word/2006/wordml" xmlns:wps="http://schemas.microsoft.com/office/word/2010/wordprocessingShape" mc:Ignorable="w14 w15 w16se w16cid w16 w16cex w16sdtdh wp14">
   <w:p>
     <w:pPr>
       <w:rPr>
@@ -19395,7 +19392,7 @@
               <v:stroke joinstyle="miter"/>
               <v:path gradientshapeok="t" o:connecttype="rect"/>
             </v:shapetype>
-            <v:shape id="Tekstboks 1" o:spid="_x0000_s1030" type="#_x0000_t202" style="position:absolute;margin-left:640.8pt;margin-top:-5.5pt;width:149.35pt;height:24.8pt;z-index:251659264;visibility:visible;mso-wrap-style:square;mso-width-percent:0;mso-height-percent:0;mso-wrap-distance-left:9pt;mso-wrap-distance-top:0;mso-wrap-distance-right:9pt;mso-wrap-distance-bottom:0;mso-position-horizontal:absolute;mso-position-horizontal-relative:text;mso-position-vertical:absolute;mso-position-vertical-relative:text;mso-width-percent:0;mso-height-percent:0;mso-width-relative:margin;mso-height-relative:margin;v-text-anchor:top" o:gfxdata="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" filled="f" stroked="f">
+            <v:shape id="Tekstboks 1" o:spid="_x0000_s1030" type="#_x0000_t202" style="position:absolute;margin-left:640.8pt;margin-top:-5.5pt;width:149.35pt;height:24.8pt;z-index:251659264;visibility:visible;mso-wrap-style:square;mso-width-percent:0;mso-height-percent:0;mso-wrap-distance-left:9pt;mso-wrap-distance-top:0;mso-wrap-distance-right:9pt;mso-wrap-distance-bottom:0;mso-position-horizontal:absolute;mso-position-horizontal-relative:text;mso-position-vertical:absolute;mso-position-vertical-relative:text;mso-width-percent:0;mso-height-percent:0;mso-width-relative:margin;mso-height-relative:margin;v-text-anchor:top" o:gfxdata="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" filled="f" stroked="f">
               <v:textbox>
                 <w:txbxContent>
                   <w:p>
@@ -19483,7 +19480,7 @@
 </file>
 
 <file path=word/footnotes.xml><?xml version="1.0" encoding="utf-8"?>
-<w:footnotes xmlns:wpc="http://schemas.microsoft.com/office/word/2010/wordprocessingCanvas" xmlns:cx="http://schemas.microsoft.com/office/drawing/2014/chartex" xmlns:cx1="http://schemas.microsoft.com/office/drawing/2015/9/8/chartex" xmlns:cx2="http://schemas.microsoft.com/office/drawing/2015/10/21/chartex" xmlns:cx3="http://schemas.microsoft.com/office/drawing/2016/5/9/chartex" xmlns:cx4="http://schemas.microsoft.com/office/drawing/2016/5/10/chartex" xmlns:cx5="http://schemas.microsoft.com/office/drawing/2016/5/11/chartex" xmlns:cx6="http://schemas.microsoft.com/office/drawing/2016/5/12/chartex" xmlns:cx7="http://schemas.microsoft.com/office/drawing/2016/5/13/chartex" xmlns:cx8="http://schemas.microsoft.com/office/drawing/2016/5/14/chartex" xmlns:mc="http://schemas.openxmlformats.org/markup-compatibility/2006" xmlns:aink="http://schemas.microsoft.com/office/drawing/2016/ink" xmlns:am3d="http://schemas.microsoft.com/office/drawing/2017/model3d" xmlns:o="urn:schemas-microsoft-com:office:office" xmlns:r="http://schemas.openxmlformats.org/officeDocument/2006/relationships" xmlns:m="http://schemas.openxmlformats.org/officeDocument/2006/math" xmlns:v="urn:schemas-microsoft-com:vml" xmlns:wp14="http://schemas.microsoft.com/office/word/2010/wordprocessingDrawing" xmlns:wp="http://schemas.openxmlformats.org/drawingml/2006/wordprocessingDrawing" xmlns:w10="urn:schemas-microsoft-com:office:word" xmlns:w="http://schemas.openxmlformats.org/wordprocessingml/2006/main" xmlns:w14="http://schemas.microsoft.com/office/word/2010/wordml" xmlns:w15="http://schemas.microsoft.com/office/word/2012/wordml" xmlns:w16cex="http://schemas.microsoft.com/office/word/2018/wordml/cex" xmlns:w16cid="http://schemas.microsoft.com/office/word/2016/wordml/cid" xmlns:w16="http://schemas.microsoft.com/office/word/2018/wordml" xmlns:w16se="http://schemas.microsoft.com/office/word/2015/wordml/symex" xmlns:wpg="http://schemas.microsoft.com/office/word/2010/wordprocessingGroup" xmlns:wpi="http://schemas.microsoft.com/office/word/2010/wordprocessingInk" xmlns:wne="http://schemas.microsoft.com/office/word/2006/wordml" xmlns:wps="http://schemas.microsoft.com/office/word/2010/wordprocessingShape" mc:Ignorable="w14 w15 w16se w16cid w16 w16cex wp14">
+<w:footnotes xmlns:wpc="http://schemas.microsoft.com/office/word/2010/wordprocessingCanvas" xmlns:cx="http://schemas.microsoft.com/office/drawing/2014/chartex" xmlns:cx1="http://schemas.microsoft.com/office/drawing/2015/9/8/chartex" xmlns:cx2="http://schemas.microsoft.com/office/drawing/2015/10/21/chartex" xmlns:cx3="http://schemas.microsoft.com/office/drawing/2016/5/9/chartex" xmlns:cx4="http://schemas.microsoft.com/office/drawing/2016/5/10/chartex" xmlns:cx5="http://schemas.microsoft.com/office/drawing/2016/5/11/chartex" xmlns:cx6="http://schemas.microsoft.com/office/drawing/2016/5/12/chartex" xmlns:cx7="http://schemas.microsoft.com/office/drawing/2016/5/13/chartex" xmlns:cx8="http://schemas.microsoft.com/office/drawing/2016/5/14/chartex" xmlns:mc="http://schemas.openxmlformats.org/markup-compatibility/2006" xmlns:aink="http://schemas.microsoft.com/office/drawing/2016/ink" xmlns:am3d="http://schemas.microsoft.com/office/drawing/2017/model3d" xmlns:o="urn:schemas-microsoft-com:office:office" xmlns:oel="http://schemas.microsoft.com/office/2019/extlst" xmlns:r="http://schemas.openxmlformats.org/officeDocument/2006/relationships" xmlns:m="http://schemas.openxmlformats.org/officeDocument/2006/math" xmlns:v="urn:schemas-microsoft-com:vml" xmlns:wp14="http://schemas.microsoft.com/office/word/2010/wordprocessingDrawing" xmlns:wp="http://schemas.openxmlformats.org/drawingml/2006/wordprocessingDrawing" xmlns:w10="urn:schemas-microsoft-com:office:word" xmlns:w="http://schemas.openxmlformats.org/wordprocessingml/2006/main" xmlns:w14="http://schemas.microsoft.com/office/word/2010/wordml" xmlns:w15="http://schemas.microsoft.com/office/word/2012/wordml" xmlns:w16cex="http://schemas.microsoft.com/office/word/2018/wordml/cex" xmlns:w16cid="http://schemas.microsoft.com/office/word/2016/wordml/cid" xmlns:w16="http://schemas.microsoft.com/office/word/2018/wordml" xmlns:w16sdtdh="http://schemas.microsoft.com/office/word/2020/wordml/sdtdatahash" xmlns:w16se="http://schemas.microsoft.com/office/word/2015/wordml/symex" xmlns:wpg="http://schemas.microsoft.com/office/word/2010/wordprocessingGroup" xmlns:wpi="http://schemas.microsoft.com/office/word/2010/wordprocessingInk" xmlns:wne="http://schemas.microsoft.com/office/word/2006/wordml" xmlns:wps="http://schemas.microsoft.com/office/word/2010/wordprocessingShape" mc:Ignorable="w14 w15 w16se w16cid w16 w16cex w16sdtdh wp14">
   <w:footnote w:type="separator" w:id="-1">
     <w:p>
       <w:pPr>
@@ -19522,7 +19519,7 @@
 </file>
 
 <file path=word/header1.xml><?xml version="1.0" encoding="utf-8"?>
-<w:hdr xmlns:wpc="http://schemas.microsoft.com/office/word/2010/wordprocessingCanvas" xmlns:cx="http://schemas.microsoft.com/office/drawing/2014/chartex" xmlns:cx1="http://schemas.microsoft.com/office/drawing/2015/9/8/chartex" xmlns:cx2="http://schemas.microsoft.com/office/drawing/2015/10/21/chartex" xmlns:cx3="http://schemas.microsoft.com/office/drawing/2016/5/9/chartex" xmlns:cx4="http://schemas.microsoft.com/office/drawing/2016/5/10/chartex" xmlns:cx5="http://schemas.microsoft.com/office/drawing/2016/5/11/chartex" xmlns:cx6="http://schemas.microsoft.com/office/drawing/2016/5/12/chartex" xmlns:cx7="http://schemas.microsoft.com/office/drawing/2016/5/13/chartex" xmlns:cx8="http://schemas.microsoft.com/office/drawing/2016/5/14/chartex" xmlns:mc="http://schemas.openxmlformats.org/markup-compatibility/2006" xmlns:aink="http://schemas.microsoft.com/office/drawing/2016/ink" xmlns:am3d="http://schemas.microsoft.com/office/drawing/2017/model3d" xmlns:o="urn:schemas-microsoft-com:office:office" xmlns:r="http://schemas.openxmlformats.org/officeDocument/2006/relationships" xmlns:m="http://schemas.openxmlformats.org/officeDocument/2006/math" xmlns:v="urn:schemas-microsoft-com:vml" xmlns:wp14="http://schemas.microsoft.com/office/word/2010/wordprocessingDrawing" xmlns:wp="http://schemas.openxmlformats.org/drawingml/2006/wordprocessingDrawing" xmlns:w10="urn:schemas-microsoft-com:office:word" xmlns:w="http://schemas.openxmlformats.org/wordprocessingml/2006/main" xmlns:w14="http://schemas.microsoft.com/office/word/2010/wordml" xmlns:w15="http://schemas.microsoft.com/office/word/2012/wordml" xmlns:w16cex="http://schemas.microsoft.com/office/word/2018/wordml/cex" xmlns:w16cid="http://schemas.microsoft.com/office/word/2016/wordml/cid" xmlns:w16="http://schemas.microsoft.com/office/word/2018/wordml" xmlns:w16se="http://schemas.microsoft.com/office/word/2015/wordml/symex" xmlns:wpg="http://schemas.microsoft.com/office/word/2010/wordprocessingGroup" xmlns:wpi="http://schemas.microsoft.com/office/word/2010/wordprocessingInk" xmlns:wne="http://schemas.microsoft.com/office/word/2006/wordml" xmlns:wps="http://schemas.microsoft.com/office/word/2010/wordprocessingShape" mc:Ignorable="w14 w15 w16se w16cid w16 w16cex wp14">
+<w:hdr xmlns:wpc="http://schemas.microsoft.com/office/word/2010/wordprocessingCanvas" xmlns:cx="http://schemas.microsoft.com/office/drawing/2014/chartex" xmlns:cx1="http://schemas.microsoft.com/office/drawing/2015/9/8/chartex" xmlns:cx2="http://schemas.microsoft.com/office/drawing/2015/10/21/chartex" xmlns:cx3="http://schemas.microsoft.com/office/drawing/2016/5/9/chartex" xmlns:cx4="http://schemas.microsoft.com/office/drawing/2016/5/10/chartex" xmlns:cx5="http://schemas.microsoft.com/office/drawing/2016/5/11/chartex" xmlns:cx6="http://schemas.microsoft.com/office/drawing/2016/5/12/chartex" xmlns:cx7="http://schemas.microsoft.com/office/drawing/2016/5/13/chartex" xmlns:cx8="http://schemas.microsoft.com/office/drawing/2016/5/14/chartex" xmlns:mc="http://schemas.openxmlformats.org/markup-compatibility/2006" xmlns:aink="http://schemas.microsoft.com/office/drawing/2016/ink" xmlns:am3d="http://schemas.microsoft.com/office/drawing/2017/model3d" xmlns:o="urn:schemas-microsoft-com:office:office" xmlns:oel="http://schemas.microsoft.com/office/2019/extlst" xmlns:r="http://schemas.openxmlformats.org/officeDocument/2006/relationships" xmlns:m="http://schemas.openxmlformats.org/officeDocument/2006/math" xmlns:v="urn:schemas-microsoft-com:vml" xmlns:wp14="http://schemas.microsoft.com/office/word/2010/wordprocessingDrawing" xmlns:wp="http://schemas.openxmlformats.org/drawingml/2006/wordprocessingDrawing" xmlns:w10="urn:schemas-microsoft-com:office:word" xmlns:w="http://schemas.openxmlformats.org/wordprocessingml/2006/main" xmlns:w14="http://schemas.microsoft.com/office/word/2010/wordml" xmlns:w15="http://schemas.microsoft.com/office/word/2012/wordml" xmlns:w16cex="http://schemas.microsoft.com/office/word/2018/wordml/cex" xmlns:w16cid="http://schemas.microsoft.com/office/word/2016/wordml/cid" xmlns:w16="http://schemas.microsoft.com/office/word/2018/wordml" xmlns:w16sdtdh="http://schemas.microsoft.com/office/word/2020/wordml/sdtdatahash" xmlns:w16se="http://schemas.microsoft.com/office/word/2015/wordml/symex" xmlns:wpg="http://schemas.microsoft.com/office/word/2010/wordprocessingGroup" xmlns:wpi="http://schemas.microsoft.com/office/word/2010/wordprocessingInk" xmlns:wne="http://schemas.microsoft.com/office/word/2006/wordml" xmlns:wps="http://schemas.microsoft.com/office/word/2010/wordprocessingShape" mc:Ignorable="w14 w15 w16se w16cid w16 w16cex w16sdtdh wp14">
   <w:p>
     <w:pPr>
       <w:pStyle w:val="Header"/>
@@ -19589,7 +19586,7 @@
 </file>
 
 <file path=word/header2.xml><?xml version="1.0" encoding="utf-8"?>
-<w:hdr xmlns:wpc="http://schemas.microsoft.com/office/word/2010/wordprocessingCanvas" xmlns:cx="http://schemas.microsoft.com/office/drawing/2014/chartex" xmlns:cx1="http://schemas.microsoft.com/office/drawing/2015/9/8/chartex" xmlns:cx2="http://schemas.microsoft.com/office/drawing/2015/10/21/chartex" xmlns:cx3="http://schemas.microsoft.com/office/drawing/2016/5/9/chartex" xmlns:cx4="http://schemas.microsoft.com/office/drawing/2016/5/10/chartex" xmlns:cx5="http://schemas.microsoft.com/office/drawing/2016/5/11/chartex" xmlns:cx6="http://schemas.microsoft.com/office/drawing/2016/5/12/chartex" xmlns:cx7="http://schemas.microsoft.com/office/drawing/2016/5/13/chartex" xmlns:cx8="http://schemas.microsoft.com/office/drawing/2016/5/14/chartex" xmlns:mc="http://schemas.openxmlformats.org/markup-compatibility/2006" xmlns:aink="http://schemas.microsoft.com/office/drawing/2016/ink" xmlns:am3d="http://schemas.microsoft.com/office/drawing/2017/model3d" xmlns:o="urn:schemas-microsoft-com:office:office" xmlns:r="http://schemas.openxmlformats.org/officeDocument/2006/relationships" xmlns:m="http://schemas.openxmlformats.org/officeDocument/2006/math" xmlns:v="urn:schemas-microsoft-com:vml" xmlns:wp14="http://schemas.microsoft.com/office/word/2010/wordprocessingDrawing" xmlns:wp="http://schemas.openxmlformats.org/drawingml/2006/wordprocessingDrawing" xmlns:w10="urn:schemas-microsoft-com:office:word" xmlns:w="http://schemas.openxmlformats.org/wordprocessingml/2006/main" xmlns:w14="http://schemas.microsoft.com/office/word/2010/wordml" xmlns:w15="http://schemas.microsoft.com/office/word/2012/wordml" xmlns:w16cex="http://schemas.microsoft.com/office/word/2018/wordml/cex" xmlns:w16cid="http://schemas.microsoft.com/office/word/2016/wordml/cid" xmlns:w16="http://schemas.microsoft.com/office/word/2018/wordml" xmlns:w16se="http://schemas.microsoft.com/office/word/2015/wordml/symex" xmlns:wpg="http://schemas.microsoft.com/office/word/2010/wordprocessingGroup" xmlns:wpi="http://schemas.microsoft.com/office/word/2010/wordprocessingInk" xmlns:wne="http://schemas.microsoft.com/office/word/2006/wordml" xmlns:wps="http://schemas.microsoft.com/office/word/2010/wordprocessingShape" mc:Ignorable="w14 w15 w16se w16cid w16 w16cex wp14">
+<w:hdr xmlns:wpc="http://schemas.microsoft.com/office/word/2010/wordprocessingCanvas" xmlns:cx="http://schemas.microsoft.com/office/drawing/2014/chartex" xmlns:cx1="http://schemas.microsoft.com/office/drawing/2015/9/8/chartex" xmlns:cx2="http://schemas.microsoft.com/office/drawing/2015/10/21/chartex" xmlns:cx3="http://schemas.microsoft.com/office/drawing/2016/5/9/chartex" xmlns:cx4="http://schemas.microsoft.com/office/drawing/2016/5/10/chartex" xmlns:cx5="http://schemas.microsoft.com/office/drawing/2016/5/11/chartex" xmlns:cx6="http://schemas.microsoft.com/office/drawing/2016/5/12/chartex" xmlns:cx7="http://schemas.microsoft.com/office/drawing/2016/5/13/chartex" xmlns:cx8="http://schemas.microsoft.com/office/drawing/2016/5/14/chartex" xmlns:mc="http://schemas.openxmlformats.org/markup-compatibility/2006" xmlns:aink="http://schemas.microsoft.com/office/drawing/2016/ink" xmlns:am3d="http://schemas.microsoft.com/office/drawing/2017/model3d" xmlns:o="urn:schemas-microsoft-com:office:office" xmlns:oel="http://schemas.microsoft.com/office/2019/extlst" xmlns:r="http://schemas.openxmlformats.org/officeDocument/2006/relationships" xmlns:m="http://schemas.openxmlformats.org/officeDocument/2006/math" xmlns:v="urn:schemas-microsoft-com:vml" xmlns:wp14="http://schemas.microsoft.com/office/word/2010/wordprocessingDrawing" xmlns:wp="http://schemas.openxmlformats.org/drawingml/2006/wordprocessingDrawing" xmlns:w10="urn:schemas-microsoft-com:office:word" xmlns:w="http://schemas.openxmlformats.org/wordprocessingml/2006/main" xmlns:w14="http://schemas.microsoft.com/office/word/2010/wordml" xmlns:w15="http://schemas.microsoft.com/office/word/2012/wordml" xmlns:w16cex="http://schemas.microsoft.com/office/word/2018/wordml/cex" xmlns:w16cid="http://schemas.microsoft.com/office/word/2016/wordml/cid" xmlns:w16="http://schemas.microsoft.com/office/word/2018/wordml" xmlns:w16sdtdh="http://schemas.microsoft.com/office/word/2020/wordml/sdtdatahash" xmlns:w16se="http://schemas.microsoft.com/office/word/2015/wordml/symex" xmlns:wpg="http://schemas.microsoft.com/office/word/2010/wordprocessingGroup" xmlns:wpi="http://schemas.microsoft.com/office/word/2010/wordprocessingInk" xmlns:wne="http://schemas.microsoft.com/office/word/2006/wordml" xmlns:wps="http://schemas.microsoft.com/office/word/2010/wordprocessingShape" mc:Ignorable="w14 w15 w16se w16cid w16 w16cex w16sdtdh wp14">
   <w:p>
     <w:pPr>
       <w:pStyle w:val="Header"/>
@@ -19657,7 +19654,7 @@
 </file>
 
 <file path=word/numbering.xml><?xml version="1.0" encoding="utf-8"?>
-<w:numbering xmlns:wpc="http://schemas.microsoft.com/office/word/2010/wordprocessingCanvas" xmlns:cx="http://schemas.microsoft.com/office/drawing/2014/chartex" xmlns:cx1="http://schemas.microsoft.com/office/drawing/2015/9/8/chartex" xmlns:cx2="http://schemas.microsoft.com/office/drawing/2015/10/21/chartex" xmlns:cx3="http://schemas.microsoft.com/office/drawing/2016/5/9/chartex" xmlns:cx4="http://schemas.microsoft.com/office/drawing/2016/5/10/chartex" xmlns:cx5="http://schemas.microsoft.com/office/drawing/2016/5/11/chartex" xmlns:cx6="http://schemas.microsoft.com/office/drawing/2016/5/12/chartex" xmlns:cx7="http://schemas.microsoft.com/office/drawing/2016/5/13/chartex" xmlns:cx8="http://schemas.microsoft.com/office/drawing/2016/5/14/chartex" xmlns:mc="http://schemas.openxmlformats.org/markup-compatibility/2006" xmlns:aink="http://schemas.microsoft.com/office/drawing/2016/ink" xmlns:am3d="http://schemas.microsoft.com/office/drawing/2017/model3d" xmlns:o="urn:schemas-microsoft-com:office:office" xmlns:r="http://schemas.openxmlformats.org/officeDocument/2006/relationships" xmlns:m="http://schemas.openxmlformats.org/officeDocument/2006/math" xmlns:v="urn:schemas-microsoft-com:vml" xmlns:wp14="http://schemas.microsoft.com/office/word/2010/wordprocessingDrawing" xmlns:wp="http://schemas.openxmlformats.org/drawingml/2006/wordprocessingDrawing" xmlns:w10="urn:schemas-microsoft-com:office:word" xmlns:w="http://schemas.openxmlformats.org/wordprocessingml/2006/main" xmlns:w14="http://schemas.microsoft.com/office/word/2010/wordml" xmlns:w15="http://schemas.microsoft.com/office/word/2012/wordml" xmlns:w16cex="http://schemas.microsoft.com/office/word/2018/wordml/cex" xmlns:w16cid="http://schemas.microsoft.com/office/word/2016/wordml/cid" xmlns:w16="http://schemas.microsoft.com/office/word/2018/wordml" xmlns:w16se="http://schemas.microsoft.com/office/word/2015/wordml/symex" xmlns:wpg="http://schemas.microsoft.com/office/word/2010/wordprocessingGroup" xmlns:wpi="http://schemas.microsoft.com/office/word/2010/wordprocessingInk" xmlns:wne="http://schemas.microsoft.com/office/word/2006/wordml" xmlns:wps="http://schemas.microsoft.com/office/word/2010/wordprocessingShape" mc:Ignorable="w14 w15 w16se w16cid w16 w16cex wp14">
+<w:numbering xmlns:wpc="http://schemas.microsoft.com/office/word/2010/wordprocessingCanvas" xmlns:cx="http://schemas.microsoft.com/office/drawing/2014/chartex" xmlns:cx1="http://schemas.microsoft.com/office/drawing/2015/9/8/chartex" xmlns:cx2="http://schemas.microsoft.com/office/drawing/2015/10/21/chartex" xmlns:cx3="http://schemas.microsoft.com/office/drawing/2016/5/9/chartex" xmlns:cx4="http://schemas.microsoft.com/office/drawing/2016/5/10/chartex" xmlns:cx5="http://schemas.microsoft.com/office/drawing/2016/5/11/chartex" xmlns:cx6="http://schemas.microsoft.com/office/drawing/2016/5/12/chartex" xmlns:cx7="http://schemas.microsoft.com/office/drawing/2016/5/13/chartex" xmlns:cx8="http://schemas.microsoft.com/office/drawing/2016/5/14/chartex" xmlns:mc="http://schemas.openxmlformats.org/markup-compatibility/2006" xmlns:aink="http://schemas.microsoft.com/office/drawing/2016/ink" xmlns:am3d="http://schemas.microsoft.com/office/drawing/2017/model3d" xmlns:o="urn:schemas-microsoft-com:office:office" xmlns:oel="http://schemas.microsoft.com/office/2019/extlst" xmlns:r="http://schemas.openxmlformats.org/officeDocument/2006/relationships" xmlns:m="http://schemas.openxmlformats.org/officeDocument/2006/math" xmlns:v="urn:schemas-microsoft-com:vml" xmlns:wp14="http://schemas.microsoft.com/office/word/2010/wordprocessingDrawing" xmlns:wp="http://schemas.openxmlformats.org/drawingml/2006/wordprocessingDrawing" xmlns:w10="urn:schemas-microsoft-com:office:word" xmlns:w="http://schemas.openxmlformats.org/wordprocessingml/2006/main" xmlns:w14="http://schemas.microsoft.com/office/word/2010/wordml" xmlns:w15="http://schemas.microsoft.com/office/word/2012/wordml" xmlns:w16cex="http://schemas.microsoft.com/office/word/2018/wordml/cex" xmlns:w16cid="http://schemas.microsoft.com/office/word/2016/wordml/cid" xmlns:w16="http://schemas.microsoft.com/office/word/2018/wordml" xmlns:w16sdtdh="http://schemas.microsoft.com/office/word/2020/wordml/sdtdatahash" xmlns:w16se="http://schemas.microsoft.com/office/word/2015/wordml/symex" xmlns:wpg="http://schemas.microsoft.com/office/word/2010/wordprocessingGroup" xmlns:wpi="http://schemas.microsoft.com/office/word/2010/wordprocessingInk" xmlns:wne="http://schemas.microsoft.com/office/word/2006/wordml" xmlns:wps="http://schemas.microsoft.com/office/word/2010/wordprocessingShape" mc:Ignorable="w14 w15 w16se w16cid w16 w16cex w16sdtdh wp14">
   <w:abstractNum w:abstractNumId="0" w15:restartNumberingAfterBreak="0">
     <w:nsid w:val="FFFFFF88"/>
     <w:multiLevelType w:val="singleLevel"/>
@@ -24346,136 +24343,136 @@
       </w:rPr>
     </w:lvl>
   </w:abstractNum>
-  <w:num w:numId="1">
+  <w:num w:numId="1" w16cid:durableId="212617533">
     <w:abstractNumId w:val="39"/>
   </w:num>
-  <w:num w:numId="2">
+  <w:num w:numId="2" w16cid:durableId="658458960">
     <w:abstractNumId w:val="0"/>
   </w:num>
-  <w:num w:numId="3">
+  <w:num w:numId="3" w16cid:durableId="248081046">
     <w:abstractNumId w:val="9"/>
   </w:num>
-  <w:num w:numId="4">
+  <w:num w:numId="4" w16cid:durableId="1010450752">
     <w:abstractNumId w:val="18"/>
   </w:num>
-  <w:num w:numId="5">
+  <w:num w:numId="5" w16cid:durableId="205919185">
     <w:abstractNumId w:val="30"/>
   </w:num>
-  <w:num w:numId="6">
+  <w:num w:numId="6" w16cid:durableId="930938972">
     <w:abstractNumId w:val="20"/>
   </w:num>
-  <w:num w:numId="7">
+  <w:num w:numId="7" w16cid:durableId="874464924">
     <w:abstractNumId w:val="11"/>
   </w:num>
-  <w:num w:numId="8">
+  <w:num w:numId="8" w16cid:durableId="680398223">
     <w:abstractNumId w:val="32"/>
   </w:num>
-  <w:num w:numId="9">
+  <w:num w:numId="9" w16cid:durableId="1205212424">
     <w:abstractNumId w:val="27"/>
   </w:num>
-  <w:num w:numId="10">
+  <w:num w:numId="10" w16cid:durableId="2026663527">
     <w:abstractNumId w:val="7"/>
   </w:num>
-  <w:num w:numId="11">
+  <w:num w:numId="11" w16cid:durableId="403912440">
     <w:abstractNumId w:val="1"/>
   </w:num>
-  <w:num w:numId="12">
+  <w:num w:numId="12" w16cid:durableId="391853494">
     <w:abstractNumId w:val="38"/>
   </w:num>
-  <w:num w:numId="13">
+  <w:num w:numId="13" w16cid:durableId="1512914694">
     <w:abstractNumId w:val="8"/>
   </w:num>
-  <w:num w:numId="14">
+  <w:num w:numId="14" w16cid:durableId="1750927646">
     <w:abstractNumId w:val="21"/>
   </w:num>
-  <w:num w:numId="15">
+  <w:num w:numId="15" w16cid:durableId="815344292">
     <w:abstractNumId w:val="23"/>
   </w:num>
-  <w:num w:numId="16">
+  <w:num w:numId="16" w16cid:durableId="1291863696">
     <w:abstractNumId w:val="29"/>
   </w:num>
-  <w:num w:numId="17">
+  <w:num w:numId="17" w16cid:durableId="414475295">
     <w:abstractNumId w:val="16"/>
   </w:num>
-  <w:num w:numId="18">
+  <w:num w:numId="18" w16cid:durableId="1700352481">
     <w:abstractNumId w:val="2"/>
   </w:num>
-  <w:num w:numId="19">
+  <w:num w:numId="19" w16cid:durableId="1145049869">
     <w:abstractNumId w:val="35"/>
   </w:num>
-  <w:num w:numId="20">
+  <w:num w:numId="20" w16cid:durableId="428745124">
     <w:abstractNumId w:val="4"/>
   </w:num>
-  <w:num w:numId="21">
+  <w:num w:numId="21" w16cid:durableId="2043743476">
     <w:abstractNumId w:val="36"/>
   </w:num>
-  <w:num w:numId="22">
+  <w:num w:numId="22" w16cid:durableId="2027099423">
     <w:abstractNumId w:val="13"/>
   </w:num>
-  <w:num w:numId="23">
+  <w:num w:numId="23" w16cid:durableId="1206335958">
     <w:abstractNumId w:val="41"/>
   </w:num>
-  <w:num w:numId="24">
+  <w:num w:numId="24" w16cid:durableId="1147286389">
     <w:abstractNumId w:val="37"/>
   </w:num>
-  <w:num w:numId="25">
+  <w:num w:numId="25" w16cid:durableId="361439425">
     <w:abstractNumId w:val="17"/>
   </w:num>
-  <w:num w:numId="26">
+  <w:num w:numId="26" w16cid:durableId="1899903012">
     <w:abstractNumId w:val="40"/>
   </w:num>
-  <w:num w:numId="27">
+  <w:num w:numId="27" w16cid:durableId="1951890247">
     <w:abstractNumId w:val="12"/>
   </w:num>
-  <w:num w:numId="28">
+  <w:num w:numId="28" w16cid:durableId="2106146251">
     <w:abstractNumId w:val="24"/>
   </w:num>
-  <w:num w:numId="29">
+  <w:num w:numId="29" w16cid:durableId="1868566943">
     <w:abstractNumId w:val="10"/>
   </w:num>
-  <w:num w:numId="30">
+  <w:num w:numId="30" w16cid:durableId="1610891615">
     <w:abstractNumId w:val="28"/>
   </w:num>
-  <w:num w:numId="31">
+  <w:num w:numId="31" w16cid:durableId="712776798">
     <w:abstractNumId w:val="26"/>
   </w:num>
-  <w:num w:numId="32">
+  <w:num w:numId="32" w16cid:durableId="1074352469">
     <w:abstractNumId w:val="15"/>
   </w:num>
-  <w:num w:numId="33">
+  <w:num w:numId="33" w16cid:durableId="1773933164">
     <w:abstractNumId w:val="42"/>
   </w:num>
-  <w:num w:numId="34">
+  <w:num w:numId="34" w16cid:durableId="546525641">
     <w:abstractNumId w:val="43"/>
   </w:num>
-  <w:num w:numId="35">
+  <w:num w:numId="35" w16cid:durableId="1494369376">
     <w:abstractNumId w:val="5"/>
   </w:num>
-  <w:num w:numId="36">
+  <w:num w:numId="36" w16cid:durableId="1959218571">
     <w:abstractNumId w:val="22"/>
   </w:num>
-  <w:num w:numId="37">
+  <w:num w:numId="37" w16cid:durableId="888299393">
     <w:abstractNumId w:val="31"/>
   </w:num>
-  <w:num w:numId="38">
+  <w:num w:numId="38" w16cid:durableId="1952282236">
     <w:abstractNumId w:val="19"/>
   </w:num>
-  <w:num w:numId="39">
+  <w:num w:numId="39" w16cid:durableId="1833598676">
     <w:abstractNumId w:val="14"/>
   </w:num>
-  <w:num w:numId="40">
+  <w:num w:numId="40" w16cid:durableId="895701356">
     <w:abstractNumId w:val="3"/>
   </w:num>
-  <w:num w:numId="41">
+  <w:num w:numId="41" w16cid:durableId="171143097">
     <w:abstractNumId w:val="25"/>
   </w:num>
-  <w:num w:numId="42">
+  <w:num w:numId="42" w16cid:durableId="1958947320">
     <w:abstractNumId w:val="34"/>
   </w:num>
-  <w:num w:numId="43">
+  <w:num w:numId="43" w16cid:durableId="291133023">
     <w:abstractNumId w:val="6"/>
   </w:num>
-  <w:num w:numId="44">
+  <w:num w:numId="44" w16cid:durableId="390078027">
     <w:abstractNumId w:val="33"/>
   </w:num>
   <w:numIdMacAtCleanup w:val="11"/>
@@ -24483,7 +24480,7 @@
 </file>
 
 <file path=word/styles.xml><?xml version="1.0" encoding="utf-8"?>
-<w:styles xmlns:mc="http://schemas.openxmlformats.org/markup-compatibility/2006" xmlns:r="http://schemas.openxmlformats.org/officeDocument/2006/relationships" xmlns:w="http://schemas.openxmlformats.org/wordprocessingml/2006/main" xmlns:w14="http://schemas.microsoft.com/office/word/2010/wordml" xmlns:w15="http://schemas.microsoft.com/office/word/2012/wordml" xmlns:w16cex="http://schemas.microsoft.com/office/word/2018/wordml/cex" xmlns:w16cid="http://schemas.microsoft.com/office/word/2016/wordml/cid" xmlns:w16="http://schemas.microsoft.com/office/word/2018/wordml" xmlns:w16se="http://schemas.microsoft.com/office/word/2015/wordml/symex" mc:Ignorable="w14 w15 w16se w16cid w16 w16cex">
+<w:styles xmlns:mc="http://schemas.openxmlformats.org/markup-compatibility/2006" xmlns:r="http://schemas.openxmlformats.org/officeDocument/2006/relationships" xmlns:w="http://schemas.openxmlformats.org/wordprocessingml/2006/main" xmlns:w14="http://schemas.microsoft.com/office/word/2010/wordml" xmlns:w15="http://schemas.microsoft.com/office/word/2012/wordml" xmlns:w16cex="http://schemas.microsoft.com/office/word/2018/wordml/cex" xmlns:w16cid="http://schemas.microsoft.com/office/word/2016/wordml/cid" xmlns:w16="http://schemas.microsoft.com/office/word/2018/wordml" xmlns:w16sdtdh="http://schemas.microsoft.com/office/word/2020/wordml/sdtdatahash" xmlns:w16se="http://schemas.microsoft.com/office/word/2015/wordml/symex" mc:Ignorable="w14 w15 w16se w16cid w16 w16cex w16sdtdh">
   <w:docDefaults>
     <w:rPrDefault>
       <w:rPr>

</xml_diff>